<commit_message>
Se suben doc con carta gantt actualizada
</commit_message>
<xml_diff>
--- a/Fase 1/Evidencias Individuales/Daniel Ortega/ORTEGA_DANIEL_1.5_Guia Estudiante_Fase 1_Definicion Proyecto APT(Español).docx
+++ b/Fase 1/Evidencias Individuales/Daniel Ortega/ORTEGA_DANIEL_1.5_Guia Estudiante_Fase 1_Definicion Proyecto APT(Español).docx
@@ -3284,9 +3284,9 @@
     <w:tbl>
       <w:tblPr>
         <w:tblStyle w:val="Table12"/>
-        <w:tblW w:w="10062.0" w:type="dxa"/>
+        <w:tblW w:w="10200.0" w:type="dxa"/>
         <w:jc w:val="left"/>
-        <w:tblInd w:w="-714.0" w:type="dxa"/>
+        <w:tblInd w:w="-849.0" w:type="dxa"/>
         <w:tblBorders>
           <w:top w:color="bfbfbf" w:space="0" w:sz="4" w:val="single"/>
           <w:left w:color="bfbfbf" w:space="0" w:sz="4" w:val="single"/>
@@ -3299,16 +3299,16 @@
         <w:tblLook w:val="0400"/>
       </w:tblPr>
       <w:tblGrid>
-        <w:gridCol w:w="1843"/>
-        <w:gridCol w:w="1843"/>
+        <w:gridCol w:w="1980"/>
+        <w:gridCol w:w="1845"/>
         <w:gridCol w:w="3825"/>
-        <w:gridCol w:w="2551"/>
+        <w:gridCol w:w="2550"/>
         <w:tblGridChange w:id="0">
           <w:tblGrid>
-            <w:gridCol w:w="1843"/>
-            <w:gridCol w:w="1843"/>
+            <w:gridCol w:w="1980"/>
+            <w:gridCol w:w="1845"/>
             <w:gridCol w:w="3825"/>
-            <w:gridCol w:w="2551"/>
+            <w:gridCol w:w="2550"/>
           </w:tblGrid>
         </w:tblGridChange>
       </w:tblGrid>
@@ -6396,27 +6396,7 @@
           <w:szCs w:val="24"/>
           <w:rtl w:val="0"/>
         </w:rPr>
-        <w:t xml:space="preserve">Carta Gantt formato pdf adjuntada en drive </w:t>
-      </w:r>
-    </w:p>
-    <w:p>
-      <w:pPr>
-        <w:spacing w:after="0" w:line="360" w:lineRule="auto"/>
-        <w:jc w:val="both"/>
-        <w:rPr>
-          <w:b w:val="1"/>
-          <w:sz w:val="24"/>
-          <w:szCs w:val="24"/>
-        </w:rPr>
-      </w:pPr>
-      <w:r>
-        <w:rPr>
-          <w:b w:val="1"/>
-          <w:sz w:val="24"/>
-          <w:szCs w:val="24"/>
-          <w:rtl w:val="0"/>
-        </w:rPr>
-        <w:t xml:space="preserve">Archivo editable (mpp) adjuntada en drive</w:t>
+        <w:t xml:space="preserve">Carta Gantt formato word adjuntada en drive </w:t>
         <w:br w:type="textWrapping"/>
       </w:r>
     </w:p>
@@ -6453,54 +6433,8 @@
           <w:szCs w:val="24"/>
           <w:rtl w:val="0"/>
         </w:rPr>
-        <w:t xml:space="preserve">Links :</w:t>
+        <w:t xml:space="preserve">Link :</w:t>
       </w:r>
-    </w:p>
-    <w:p>
-      <w:pPr>
-        <w:spacing w:after="0" w:line="360" w:lineRule="auto"/>
-        <w:jc w:val="both"/>
-        <w:rPr>
-          <w:b w:val="1"/>
-          <w:sz w:val="24"/>
-          <w:szCs w:val="24"/>
-        </w:rPr>
-      </w:pPr>
-      <w:hyperlink r:id="rId9">
-        <w:r>
-          <w:rPr>
-            <w:b w:val="1"/>
-            <w:color w:val="1155cc"/>
-            <w:sz w:val="24"/>
-            <w:szCs w:val="24"/>
-            <w:u w:val="single"/>
-            <w:rtl w:val="0"/>
-          </w:rPr>
-          <w:t xml:space="preserve">GanttCapstone.pdf</w:t>
-        </w:r>
-      </w:hyperlink>
-      <w:r>
-        <w:rPr>
-          <w:b w:val="1"/>
-          <w:sz w:val="24"/>
-          <w:szCs w:val="24"/>
-          <w:rtl w:val="0"/>
-        </w:rPr>
-        <w:br w:type="textWrapping"/>
-      </w:r>
-      <w:hyperlink r:id="rId10">
-        <w:r>
-          <w:rPr>
-            <w:b w:val="1"/>
-            <w:color w:val="1155cc"/>
-            <w:sz w:val="24"/>
-            <w:szCs w:val="24"/>
-            <w:u w:val="single"/>
-            <w:rtl w:val="0"/>
-          </w:rPr>
-          <w:t xml:space="preserve">GanttCapstone.mpp</w:t>
-        </w:r>
-      </w:hyperlink>
       <w:r>
         <w:rPr>
           <w:b w:val="1"/>
@@ -6518,6 +6452,22 @@
           <w:rtl w:val="0"/>
         </w:rPr>
         <w:t xml:space="preserve"> </w:t>
+      </w:r>
+      <w:hyperlink r:id="rId9">
+        <w:r>
+          <w:rPr>
+            <w:color w:val="0000ee"/>
+            <w:u w:val="single"/>
+            <w:shd w:fill="auto" w:val="clear"/>
+            <w:rtl w:val="0"/>
+          </w:rPr>
+          <w:t xml:space="preserve">GanttCapstone.docx</w:t>
+        </w:r>
+      </w:hyperlink>
+      <w:r>
+        <w:rPr>
+          <w:rtl w:val="0"/>
+        </w:rPr>
       </w:r>
     </w:p>
     <w:p>
@@ -6596,7 +6546,7 @@
       </w:r>
     </w:p>
     <w:sectPr>
-      <w:headerReference r:id="rId11" w:type="default"/>
+      <w:headerReference r:id="rId10" w:type="default"/>
       <w:pgSz w:h="16838" w:w="11906" w:orient="portrait"/>
       <w:pgMar w:bottom="1417" w:top="1417" w:left="1701" w:right="1701" w:header="708" w:footer="708"/>
       <w:pgNumType w:start="1"/>

</xml_diff>